<commit_message>
git cheat sheet adding congig options
</commit_message>
<xml_diff>
--- a/git.docx
+++ b/git.docx
@@ -30,8 +30,6 @@
           <w:lang w:val="en-US"/>
         </w:rPr>
       </w:pPr>
-      <w:bookmarkStart w:id="0" w:name="_GoBack"/>
-      <w:bookmarkEnd w:id="0"/>
     </w:p>
     <w:p>
       <w:pPr>
@@ -2928,22 +2926,176 @@
         <w:rPr>
           <w:lang w:val="en-US"/>
         </w:rPr>
-        <w:t xml:space="preserve"> =&gt; n is number of commits we will be alterning.</w:t>
-      </w:r>
-    </w:p>
-    <w:p>
-      <w:pPr>
-        <w:rPr>
-          <w:lang w:val="en-US"/>
-        </w:rPr>
-      </w:pPr>
-    </w:p>
-    <w:p>
-      <w:pPr>
-        <w:rPr>
-          <w:lang w:val="en-US"/>
-        </w:rPr>
-      </w:pPr>
+        <w:t xml:space="preserve"> =&gt; n is number of commits we will be </w:t>
+      </w:r>
+      <w:proofErr w:type="spellStart"/>
+      <w:r>
+        <w:rPr>
+          <w:lang w:val="en-US"/>
+        </w:rPr>
+        <w:t>alterning</w:t>
+      </w:r>
+      <w:proofErr w:type="spellEnd"/>
+      <w:r>
+        <w:rPr>
+          <w:lang w:val="en-US"/>
+        </w:rPr>
+        <w:t>.</w:t>
+      </w:r>
+    </w:p>
+    <w:p>
+      <w:pPr>
+        <w:rPr>
+          <w:lang w:val="en-US"/>
+        </w:rPr>
+      </w:pPr>
+    </w:p>
+    <w:p>
+      <w:pPr>
+        <w:pStyle w:val="Heading1"/>
+        <w:rPr>
+          <w:lang w:val="en-US"/>
+        </w:rPr>
+      </w:pPr>
+      <w:r>
+        <w:rPr>
+          <w:lang w:val="en-US"/>
+        </w:rPr>
+        <w:t>Configuration Options</w:t>
+      </w:r>
+    </w:p>
+    <w:p>
+      <w:pPr>
+        <w:rPr>
+          <w:lang w:val="en-US"/>
+        </w:rPr>
+      </w:pPr>
+    </w:p>
+    <w:p>
+      <w:pPr>
+        <w:rPr>
+          <w:lang w:val="en-US"/>
+        </w:rPr>
+      </w:pPr>
+      <w:r>
+        <w:rPr>
+          <w:lang w:val="en-US"/>
+        </w:rPr>
+        <w:t>$</w:t>
+      </w:r>
+      <w:proofErr w:type="spellStart"/>
+      <w:r>
+        <w:rPr>
+          <w:lang w:val="en-US"/>
+        </w:rPr>
+        <w:t>git</w:t>
+      </w:r>
+      <w:proofErr w:type="spellEnd"/>
+      <w:r>
+        <w:rPr>
+          <w:lang w:val="en-US"/>
+        </w:rPr>
+        <w:t xml:space="preserve"> </w:t>
+      </w:r>
+      <w:proofErr w:type="spellStart"/>
+      <w:r>
+        <w:rPr>
+          <w:lang w:val="en-US"/>
+        </w:rPr>
+        <w:t>config</w:t>
+      </w:r>
+      <w:proofErr w:type="spellEnd"/>
+      <w:r>
+        <w:rPr>
+          <w:lang w:val="en-US"/>
+        </w:rPr>
+        <w:t xml:space="preserve"> --global user.name “Name”</w:t>
+      </w:r>
+    </w:p>
+    <w:p>
+      <w:pPr>
+        <w:rPr>
+          <w:lang w:val="en-US"/>
+        </w:rPr>
+      </w:pPr>
+      <w:r>
+        <w:rPr>
+          <w:lang w:val="en-US"/>
+        </w:rPr>
+        <w:t>$</w:t>
+      </w:r>
+      <w:proofErr w:type="spellStart"/>
+      <w:r>
+        <w:rPr>
+          <w:lang w:val="en-US"/>
+        </w:rPr>
+        <w:t>git</w:t>
+      </w:r>
+      <w:proofErr w:type="spellEnd"/>
+      <w:r>
+        <w:rPr>
+          <w:lang w:val="en-US"/>
+        </w:rPr>
+        <w:t xml:space="preserve"> </w:t>
+      </w:r>
+      <w:proofErr w:type="spellStart"/>
+      <w:r>
+        <w:rPr>
+          <w:lang w:val="en-US"/>
+        </w:rPr>
+        <w:t>config</w:t>
+      </w:r>
+      <w:proofErr w:type="spellEnd"/>
+      <w:r>
+        <w:rPr>
+          <w:lang w:val="en-US"/>
+        </w:rPr>
+        <w:t xml:space="preserve"> --global </w:t>
+      </w:r>
+      <w:proofErr w:type="spellStart"/>
+      <w:r>
+        <w:rPr>
+          <w:lang w:val="en-US"/>
+        </w:rPr>
+        <w:t>user.email</w:t>
+      </w:r>
+      <w:proofErr w:type="spellEnd"/>
+      <w:r>
+        <w:rPr>
+          <w:lang w:val="en-US"/>
+        </w:rPr>
+        <w:t xml:space="preserve"> “</w:t>
+      </w:r>
+      <w:proofErr w:type="spellStart"/>
+      <w:r>
+        <w:rPr>
+          <w:lang w:val="en-US"/>
+        </w:rPr>
+        <w:t>email_address</w:t>
+      </w:r>
+      <w:proofErr w:type="spellEnd"/>
+      <w:r>
+        <w:rPr>
+          <w:lang w:val="en-US"/>
+        </w:rPr>
+        <w:t>”</w:t>
+      </w:r>
+    </w:p>
+    <w:p>
+      <w:pPr>
+        <w:rPr>
+          <w:lang w:val="en-US"/>
+        </w:rPr>
+      </w:pPr>
+    </w:p>
+    <w:p>
+      <w:pPr>
+        <w:rPr>
+          <w:lang w:val="en-US"/>
+        </w:rPr>
+      </w:pPr>
+      <w:bookmarkStart w:id="0" w:name="_GoBack"/>
+      <w:bookmarkEnd w:id="0"/>
     </w:p>
     <w:p>
       <w:pPr>

</xml_diff>